<commit_message>
analysis related to prep questions
</commit_message>
<xml_diff>
--- a/preparatory-questions-on-climate-model-data.docx
+++ b/preparatory-questions-on-climate-model-data.docx
@@ -1,6 +1,6 @@
 
 <file path=word/document.xml><?xml version="1.0" encoding="utf-8"?>
-<w:document xmlns:wpc="http://schemas.microsoft.com/office/word/2010/wordprocessingCanvas" xmlns:cx="http://schemas.microsoft.com/office/drawing/2014/chartex" xmlns:cx1="http://schemas.microsoft.com/office/drawing/2015/9/8/chartex" xmlns:cx2="http://schemas.microsoft.com/office/drawing/2015/10/21/chartex" xmlns:cx3="http://schemas.microsoft.com/office/drawing/2016/5/9/chartex" xmlns:cx4="http://schemas.microsoft.com/office/drawing/2016/5/10/chartex" xmlns:cx5="http://schemas.microsoft.com/office/drawing/2016/5/11/chartex" xmlns:cx6="http://schemas.microsoft.com/office/drawing/2016/5/12/chartex" xmlns:cx7="http://schemas.microsoft.com/office/drawing/2016/5/13/chartex" xmlns:cx8="http://schemas.microsoft.com/office/drawing/2016/5/14/chartex" xmlns:mc="http://schemas.openxmlformats.org/markup-compatibility/2006" xmlns:aink="http://schemas.microsoft.com/office/drawing/2016/ink" xmlns:am3d="http://schemas.microsoft.com/office/drawing/2017/model3d" xmlns:o="urn:schemas-microsoft-com:office:office" xmlns:r="http://schemas.openxmlformats.org/officeDocument/2006/relationships" xmlns:m="http://schemas.openxmlformats.org/officeDocument/2006/math" xmlns:v="urn:schemas-microsoft-com:vml" xmlns:wp14="http://schemas.microsoft.com/office/word/2010/wordprocessingDrawing" xmlns:wp="http://schemas.openxmlformats.org/drawingml/2006/wordprocessingDrawing" xmlns:w10="urn:schemas-microsoft-com:office:word" xmlns:w="http://schemas.openxmlformats.org/wordprocessingml/2006/main" xmlns:w14="http://schemas.microsoft.com/office/word/2010/wordml" xmlns:w15="http://schemas.microsoft.com/office/word/2012/wordml" xmlns:w16cid="http://schemas.microsoft.com/office/word/2016/wordml/cid" xmlns:w16se="http://schemas.microsoft.com/office/word/2015/wordml/symex" xmlns:wpg="http://schemas.microsoft.com/office/word/2010/wordprocessingGroup" xmlns:wpi="http://schemas.microsoft.com/office/word/2010/wordprocessingInk" xmlns:wne="http://schemas.microsoft.com/office/word/2006/wordml" xmlns:wps="http://schemas.microsoft.com/office/word/2010/wordprocessingShape" mc:Ignorable="w14 w15 w16se w16cid wp14">
+<w:document xmlns:wpc="http://schemas.microsoft.com/office/word/2010/wordprocessingCanvas" xmlns:cx="http://schemas.microsoft.com/office/drawing/2014/chartex" xmlns:cx1="http://schemas.microsoft.com/office/drawing/2015/9/8/chartex" xmlns:cx2="http://schemas.microsoft.com/office/drawing/2015/10/21/chartex" xmlns:cx3="http://schemas.microsoft.com/office/drawing/2016/5/9/chartex" xmlns:cx4="http://schemas.microsoft.com/office/drawing/2016/5/10/chartex" xmlns:cx5="http://schemas.microsoft.com/office/drawing/2016/5/11/chartex" xmlns:cx6="http://schemas.microsoft.com/office/drawing/2016/5/12/chartex" xmlns:cx7="http://schemas.microsoft.com/office/drawing/2016/5/13/chartex" xmlns:cx8="http://schemas.microsoft.com/office/drawing/2016/5/14/chartex" xmlns:mc="http://schemas.openxmlformats.org/markup-compatibility/2006" xmlns:aink="http://schemas.microsoft.com/office/drawing/2016/ink" xmlns:am3d="http://schemas.microsoft.com/office/drawing/2017/model3d" xmlns:o="urn:schemas-microsoft-com:office:office" xmlns:oel="http://schemas.microsoft.com/office/2019/extlst" xmlns:r="http://schemas.openxmlformats.org/officeDocument/2006/relationships" xmlns:m="http://schemas.openxmlformats.org/officeDocument/2006/math" xmlns:v="urn:schemas-microsoft-com:vml" xmlns:wp14="http://schemas.microsoft.com/office/word/2010/wordprocessingDrawing" xmlns:wp="http://schemas.openxmlformats.org/drawingml/2006/wordprocessingDrawing" xmlns:w10="urn:schemas-microsoft-com:office:word" xmlns:w="http://schemas.openxmlformats.org/wordprocessingml/2006/main" xmlns:w14="http://schemas.microsoft.com/office/word/2010/wordml" xmlns:w15="http://schemas.microsoft.com/office/word/2012/wordml" xmlns:w16cex="http://schemas.microsoft.com/office/word/2018/wordml/cex" xmlns:w16cid="http://schemas.microsoft.com/office/word/2016/wordml/cid" xmlns:w16="http://schemas.microsoft.com/office/word/2018/wordml" xmlns:w16du="http://schemas.microsoft.com/office/word/2023/wordml/word16du" xmlns:w16sdtdh="http://schemas.microsoft.com/office/word/2020/wordml/sdtdatahash" xmlns:w16sdtfl="http://schemas.microsoft.com/office/word/2024/wordml/sdtformatlock" xmlns:w16se="http://schemas.microsoft.com/office/word/2015/wordml/symex" xmlns:wpg="http://schemas.microsoft.com/office/word/2010/wordprocessingGroup" xmlns:wpi="http://schemas.microsoft.com/office/word/2010/wordprocessingInk" xmlns:wne="http://schemas.microsoft.com/office/word/2006/wordml" xmlns:wps="http://schemas.microsoft.com/office/word/2010/wordprocessingShape" mc:Ignorable="w14 w15 w16se w16cid w16 w16cex w16sdtdh w16sdtfl w16du wp14">
   <w:body>
     <w:p>
       <w:pPr>
@@ -20,7 +20,6 @@
         </w:rPr>
         <w:t xml:space="preserve">model </w:t>
       </w:r>
-      <w:proofErr w:type="gramStart"/>
       <w:r>
         <w:rPr>
           <w:b/>
@@ -31,33 +30,26 @@
         <w:rPr>
           <w:b/>
         </w:rPr>
-        <w:t xml:space="preserve">  |</w:t>
-      </w:r>
-      <w:proofErr w:type="gramEnd"/>
+        <w:t xml:space="preserve">  |  Applied </w:t>
+      </w:r>
+      <w:proofErr w:type="spellStart"/>
       <w:r>
         <w:rPr>
           <w:b/>
         </w:rPr>
-        <w:t xml:space="preserve">  Applied </w:t>
-      </w:r>
-      <w:proofErr w:type="spellStart"/>
+        <w:t>GIScience</w:t>
+      </w:r>
+      <w:proofErr w:type="spellEnd"/>
       <w:r>
         <w:rPr>
           <w:b/>
         </w:rPr>
-        <w:t>GIScience</w:t>
-      </w:r>
-      <w:proofErr w:type="spellEnd"/>
-      <w:r>
-        <w:rPr>
-          <w:b/>
-        </w:rPr>
         <w:t>: Environment &amp; Health</w:t>
       </w:r>
     </w:p>
     <w:p>
       <w:pPr>
-        <w:pStyle w:val="Listenabsatz"/>
+        <w:pStyle w:val="ListParagraph"/>
         <w:numPr>
           <w:ilvl w:val="0"/>
           <w:numId w:val="1"/>
@@ -77,12 +69,12 @@
     </w:p>
     <w:p>
       <w:pPr>
-        <w:pStyle w:val="Listenabsatz"/>
-      </w:pPr>
-    </w:p>
-    <w:p>
-      <w:pPr>
-        <w:pStyle w:val="Listenabsatz"/>
+        <w:pStyle w:val="ListParagraph"/>
+      </w:pPr>
+    </w:p>
+    <w:p>
+      <w:pPr>
+        <w:pStyle w:val="ListParagraph"/>
         <w:numPr>
           <w:ilvl w:val="0"/>
           <w:numId w:val="1"/>
@@ -97,95 +89,120 @@
     </w:p>
     <w:p>
       <w:pPr>
-        <w:pStyle w:val="Listenabsatz"/>
-      </w:pPr>
-    </w:p>
-    <w:p>
-      <w:pPr>
-        <w:pStyle w:val="Listenabsatz"/>
-      </w:pPr>
-      <w:r>
-        <w:t>______________________________________________________________________</w:t>
-      </w:r>
-    </w:p>
-    <w:p>
-      <w:pPr>
-        <w:pStyle w:val="Listenabsatz"/>
-      </w:pPr>
-    </w:p>
-    <w:p>
-      <w:pPr>
-        <w:pStyle w:val="Listenabsatz"/>
-      </w:pPr>
-      <w:r>
-        <w:t>______________________________________________________________________</w:t>
-      </w:r>
-    </w:p>
-    <w:p>
-      <w:pPr>
-        <w:pStyle w:val="Listenabsatz"/>
-      </w:pPr>
-    </w:p>
-    <w:p>
-      <w:pPr>
-        <w:pStyle w:val="Listenabsatz"/>
-      </w:pPr>
-      <w:r>
-        <w:t>______________________________________________________________________</w:t>
-      </w:r>
-    </w:p>
-    <w:p>
-      <w:pPr>
-        <w:pStyle w:val="Listenabsatz"/>
-      </w:pPr>
-    </w:p>
-    <w:p>
-      <w:pPr>
-        <w:pStyle w:val="Listenabsatz"/>
-      </w:pPr>
-      <w:r>
-        <w:t>______________________________________________________________________</w:t>
-      </w:r>
-    </w:p>
-    <w:p>
-      <w:pPr>
-        <w:pStyle w:val="Listenabsatz"/>
-      </w:pPr>
-    </w:p>
-    <w:p>
-      <w:pPr>
-        <w:pStyle w:val="Listenabsatz"/>
-      </w:pPr>
-      <w:r>
-        <w:t>______________________________________________________________________</w:t>
-      </w:r>
-    </w:p>
-    <w:p>
-      <w:pPr>
-        <w:pStyle w:val="Listenabsatz"/>
-      </w:pPr>
-    </w:p>
-    <w:p>
-      <w:pPr>
-        <w:pStyle w:val="Listenabsatz"/>
-      </w:pPr>
-      <w:r>
-        <w:t>______________________________________________________________________</w:t>
-      </w:r>
-    </w:p>
-    <w:p>
-      <w:pPr>
-        <w:pStyle w:val="Listenabsatz"/>
-      </w:pPr>
-    </w:p>
-    <w:p>
-      <w:pPr>
-        <w:pStyle w:val="Listenabsatz"/>
-      </w:pPr>
-    </w:p>
-    <w:p>
-      <w:pPr>
-        <w:pStyle w:val="Listenabsatz"/>
+        <w:pStyle w:val="ListParagraph"/>
+      </w:pPr>
+    </w:p>
+    <w:p>
+      <w:pPr>
+        <w:pStyle w:val="ListParagraph"/>
+        <w:rPr>
+          <w:b/>
+          <w:bCs/>
+        </w:rPr>
+      </w:pPr>
+      <w:r>
+        <w:rPr>
+          <w:b/>
+          <w:bCs/>
+        </w:rPr>
+        <w:t xml:space="preserve">Key variables: </w:t>
+      </w:r>
+    </w:p>
+    <w:p>
+      <w:pPr>
+        <w:pStyle w:val="ListParagraph"/>
+      </w:pPr>
+      <w:r>
+        <w:rPr>
+          <w:i/>
+          <w:iCs/>
+        </w:rPr>
+        <w:t>T2M_daily_mean_max</w:t>
+      </w:r>
+      <w:r>
+        <w:rPr>
+          <w:i/>
+          <w:iCs/>
+        </w:rPr>
+        <w:t xml:space="preserve"> </w:t>
+      </w:r>
+      <w:r>
+        <w:t>– average daily maximum temperature</w:t>
+      </w:r>
+    </w:p>
+    <w:p>
+      <w:pPr>
+        <w:pStyle w:val="ListParagraph"/>
+      </w:pPr>
+      <w:r>
+        <w:rPr>
+          <w:i/>
+          <w:iCs/>
+        </w:rPr>
+        <w:t>T2M_nightover20</w:t>
+      </w:r>
+      <w:r>
+        <w:rPr>
+          <w:i/>
+          <w:iCs/>
+        </w:rPr>
+        <w:t xml:space="preserve"> </w:t>
+      </w:r>
+      <w:r>
+        <w:t xml:space="preserve">– annual number of nights </w:t>
+      </w:r>
+      <w:proofErr w:type="spellStart"/>
+      <w:r>
+        <w:t>Tmin</w:t>
+      </w:r>
+      <w:proofErr w:type="spellEnd"/>
+      <w:r>
+        <w:t xml:space="preserve"> &gt; 25 degrees Celsius</w:t>
+      </w:r>
+    </w:p>
+    <w:p>
+      <w:pPr>
+        <w:pStyle w:val="ListParagraph"/>
+      </w:pPr>
+      <w:r>
+        <w:rPr>
+          <w:i/>
+          <w:iCs/>
+        </w:rPr>
+        <w:t>WBGT_dayover28</w:t>
+      </w:r>
+      <w:r>
+        <w:rPr>
+          <w:i/>
+          <w:iCs/>
+        </w:rPr>
+        <w:t xml:space="preserve"> – </w:t>
+      </w:r>
+      <w:r>
+        <w:t>annual number of days where wet bulb globe temperatures (WBGT) &gt; 28 degrees Celsius</w:t>
+      </w:r>
+    </w:p>
+    <w:p>
+      <w:pPr>
+        <w:pStyle w:val="ListParagraph"/>
+      </w:pPr>
+    </w:p>
+    <w:p>
+      <w:pPr>
+        <w:pStyle w:val="ListParagraph"/>
+      </w:pPr>
+      <w:r>
+        <w:t xml:space="preserve">Raster files were prepared for the present (2011-2020) and the future in decadal climate ensemble projections (e.g., 2021-2030, 2031-2040). Furthermore, these projections are delineate projections under certain IPCC pathways (e.g., current policy, gradual strengthening of current policy). </w:t>
+      </w:r>
+    </w:p>
+    <w:p>
+      <w:pPr>
+        <w:pStyle w:val="ListParagraph"/>
+      </w:pPr>
+    </w:p>
+    <w:p>
+      <w:pPr>
+        <w:pStyle w:val="ListParagraph"/>
         <w:numPr>
           <w:ilvl w:val="0"/>
           <w:numId w:val="1"/>
@@ -197,60 +214,106 @@
     </w:p>
     <w:p>
       <w:pPr>
-        <w:pStyle w:val="Listenabsatz"/>
-      </w:pPr>
-    </w:p>
-    <w:p>
-      <w:pPr>
-        <w:pStyle w:val="Listenabsatz"/>
-      </w:pPr>
-    </w:p>
-    <w:p>
-      <w:pPr>
-        <w:pStyle w:val="Listenabsatz"/>
-      </w:pPr>
-    </w:p>
-    <w:p/>
-    <w:p/>
-    <w:p>
-      <w:pPr>
-        <w:pStyle w:val="Listenabsatz"/>
-      </w:pPr>
-    </w:p>
-    <w:p>
-      <w:pPr>
-        <w:pStyle w:val="Listenabsatz"/>
-      </w:pPr>
-      <w:r>
-        <w:t>______________________________________________________________________</w:t>
-      </w:r>
-    </w:p>
-    <w:p>
-      <w:pPr>
-        <w:pStyle w:val="Listenabsatz"/>
-      </w:pPr>
-    </w:p>
-    <w:p>
-      <w:pPr>
-        <w:pStyle w:val="Listenabsatz"/>
-      </w:pPr>
-      <w:r>
-        <w:t>______________________________________________________________________</w:t>
-      </w:r>
-    </w:p>
-    <w:p>
-      <w:pPr>
-        <w:pStyle w:val="Listenabsatz"/>
-      </w:pPr>
-    </w:p>
-    <w:p>
-      <w:pPr>
-        <w:pStyle w:val="Listenabsatz"/>
-      </w:pPr>
-    </w:p>
-    <w:p>
-      <w:pPr>
-        <w:pStyle w:val="Listenabsatz"/>
+        <w:pStyle w:val="ListParagraph"/>
+      </w:pPr>
+    </w:p>
+    <w:p>
+      <w:pPr>
+        <w:pStyle w:val="ListParagraph"/>
+      </w:pPr>
+      <w:r>
+        <w:rPr>
+          <w:noProof/>
+        </w:rPr>
+        <w:drawing>
+          <wp:anchor distT="0" distB="0" distL="114300" distR="114300" simplePos="0" relativeHeight="251658240" behindDoc="1" locked="0" layoutInCell="1" allowOverlap="1" wp14:anchorId="49D037DD" wp14:editId="67DD6CD1">
+            <wp:simplePos x="0" y="0"/>
+            <wp:positionH relativeFrom="column">
+              <wp:posOffset>-4445</wp:posOffset>
+            </wp:positionH>
+            <wp:positionV relativeFrom="paragraph">
+              <wp:posOffset>182245</wp:posOffset>
+            </wp:positionV>
+            <wp:extent cx="5760720" cy="2420620"/>
+            <wp:effectExtent l="0" t="0" r="0" b="0"/>
+            <wp:wrapTight wrapText="bothSides">
+              <wp:wrapPolygon edited="0">
+                <wp:start x="0" y="0"/>
+                <wp:lineTo x="0" y="21419"/>
+                <wp:lineTo x="21500" y="21419"/>
+                <wp:lineTo x="21500" y="0"/>
+                <wp:lineTo x="0" y="0"/>
+              </wp:wrapPolygon>
+            </wp:wrapTight>
+            <wp:docPr id="1385067068" name="Picture 3" descr="A graph with black dots&#10;&#10;AI-generated content may be incorrect."/>
+            <wp:cNvGraphicFramePr>
+              <a:graphicFrameLocks xmlns:a="http://schemas.openxmlformats.org/drawingml/2006/main" noChangeAspect="1"/>
+            </wp:cNvGraphicFramePr>
+            <a:graphic xmlns:a="http://schemas.openxmlformats.org/drawingml/2006/main">
+              <a:graphicData uri="http://schemas.openxmlformats.org/drawingml/2006/picture">
+                <pic:pic xmlns:pic="http://schemas.openxmlformats.org/drawingml/2006/picture">
+                  <pic:nvPicPr>
+                    <pic:cNvPr id="1385067068" name="Picture 3" descr="A graph with black dots&#10;&#10;AI-generated content may be incorrect."/>
+                    <pic:cNvPicPr>
+                      <a:picLocks noChangeAspect="1" noChangeArrowheads="1"/>
+                    </pic:cNvPicPr>
+                  </pic:nvPicPr>
+                  <pic:blipFill>
+                    <a:blip r:embed="rId6" cstate="print">
+                      <a:extLst>
+                        <a:ext uri="{28A0092B-C50C-407E-A947-70E740481C1C}">
+                          <a14:useLocalDpi xmlns:a14="http://schemas.microsoft.com/office/drawing/2010/main" val="0"/>
+                        </a:ext>
+                      </a:extLst>
+                    </a:blip>
+                    <a:srcRect/>
+                    <a:stretch>
+                      <a:fillRect/>
+                    </a:stretch>
+                  </pic:blipFill>
+                  <pic:spPr bwMode="auto">
+                    <a:xfrm>
+                      <a:off x="0" y="0"/>
+                      <a:ext cx="5760720" cy="2420620"/>
+                    </a:xfrm>
+                    <a:prstGeom prst="rect">
+                      <a:avLst/>
+                    </a:prstGeom>
+                    <a:noFill/>
+                    <a:ln>
+                      <a:noFill/>
+                    </a:ln>
+                  </pic:spPr>
+                </pic:pic>
+              </a:graphicData>
+            </a:graphic>
+          </wp:anchor>
+        </w:drawing>
+      </w:r>
+    </w:p>
+    <w:p>
+      <w:pPr>
+        <w:pStyle w:val="ListParagraph"/>
+      </w:pPr>
+    </w:p>
+    <w:p>
+      <w:r>
+        <w:t>A time series of the selected files indicates an increase in the average number of days where wet bulb globe temperatures (WBGT) over 28 degrees Celsius before the next century, 2011-2100 .</w:t>
+      </w:r>
+    </w:p>
+    <w:p>
+      <w:pPr>
+        <w:pStyle w:val="ListParagraph"/>
+      </w:pPr>
+    </w:p>
+    <w:p>
+      <w:pPr>
+        <w:pStyle w:val="ListParagraph"/>
+      </w:pPr>
+    </w:p>
+    <w:p>
+      <w:pPr>
+        <w:pStyle w:val="ListParagraph"/>
         <w:numPr>
           <w:ilvl w:val="0"/>
           <w:numId w:val="1"/>
@@ -271,7 +334,7 @@
     </w:p>
     <w:p>
       <w:pPr>
-        <w:pStyle w:val="Listenabsatz"/>
+        <w:pStyle w:val="ListParagraph"/>
       </w:pPr>
       <w:r>
         <w:t>– how do they differ?</w:t>
@@ -279,168 +342,136 @@
     </w:p>
     <w:p>
       <w:pPr>
-        <w:pStyle w:val="Listenabsatz"/>
-      </w:pPr>
-    </w:p>
-    <w:p>
-      <w:pPr>
-        <w:pStyle w:val="Listenabsatz"/>
-      </w:pPr>
-    </w:p>
-    <w:p>
-      <w:pPr>
-        <w:pStyle w:val="Listenabsatz"/>
+        <w:pStyle w:val="ListParagraph"/>
+      </w:pPr>
+      <w:r>
+        <w:t>“-2011_2020_present_” represents current average difference in daily maximum temperatures between each urban pixel and rural pixel. “2091_2100_</w:t>
+      </w:r>
+      <w:r>
+        <w:t>CurPol_enspctl05_30</w:t>
+      </w:r>
+      <w:r>
+        <w:t>” and “</w:t>
+      </w:r>
+      <w:r>
+        <w:t>2091_2100_CurPol_enspctl95_30</w:t>
+      </w:r>
+      <w:r>
+        <w:t xml:space="preserve">” are both future projects. However, these files have a differing uncertainty levels. </w:t>
+      </w:r>
+    </w:p>
+    <w:p>
+      <w:pPr>
+        <w:pStyle w:val="ListParagraph"/>
+      </w:pPr>
+      <w:r>
+        <w:rPr>
+          <w:noProof/>
+        </w:rPr>
+        <w:lastRenderedPageBreak/>
+        <w:drawing>
+          <wp:inline distT="0" distB="0" distL="0" distR="0" wp14:anchorId="2E38383D" wp14:editId="7CA474F0">
+            <wp:extent cx="5760720" cy="2472055"/>
+            <wp:effectExtent l="0" t="0" r="0" b="4445"/>
+            <wp:docPr id="342665455" name="Picture 2" descr="A screenshot of a computer screen&#10;&#10;AI-generated content may be incorrect."/>
+            <wp:cNvGraphicFramePr>
+              <a:graphicFrameLocks xmlns:a="http://schemas.openxmlformats.org/drawingml/2006/main" noChangeAspect="1"/>
+            </wp:cNvGraphicFramePr>
+            <a:graphic xmlns:a="http://schemas.openxmlformats.org/drawingml/2006/main">
+              <a:graphicData uri="http://schemas.openxmlformats.org/drawingml/2006/picture">
+                <pic:pic xmlns:pic="http://schemas.openxmlformats.org/drawingml/2006/picture">
+                  <pic:nvPicPr>
+                    <pic:cNvPr id="342665455" name="Picture 2" descr="A screenshot of a computer screen&#10;&#10;AI-generated content may be incorrect."/>
+                    <pic:cNvPicPr>
+                      <a:picLocks noChangeAspect="1" noChangeArrowheads="1"/>
+                    </pic:cNvPicPr>
+                  </pic:nvPicPr>
+                  <pic:blipFill>
+                    <a:blip r:embed="rId7">
+                      <a:extLst>
+                        <a:ext uri="{28A0092B-C50C-407E-A947-70E740481C1C}">
+                          <a14:useLocalDpi xmlns:a14="http://schemas.microsoft.com/office/drawing/2010/main" val="0"/>
+                        </a:ext>
+                      </a:extLst>
+                    </a:blip>
+                    <a:srcRect/>
+                    <a:stretch>
+                      <a:fillRect/>
+                    </a:stretch>
+                  </pic:blipFill>
+                  <pic:spPr bwMode="auto">
+                    <a:xfrm>
+                      <a:off x="0" y="0"/>
+                      <a:ext cx="5760720" cy="2472055"/>
+                    </a:xfrm>
+                    <a:prstGeom prst="rect">
+                      <a:avLst/>
+                    </a:prstGeom>
+                    <a:noFill/>
+                    <a:ln>
+                      <a:noFill/>
+                    </a:ln>
+                  </pic:spPr>
+                </pic:pic>
+              </a:graphicData>
+            </a:graphic>
+          </wp:inline>
+        </w:drawing>
+      </w:r>
+    </w:p>
+    <w:p>
+      <w:pPr>
+        <w:pStyle w:val="ListParagraph"/>
       </w:pPr>
     </w:p>
     <w:p/>
     <w:p>
       <w:pPr>
-        <w:pStyle w:val="Listenabsatz"/>
-      </w:pPr>
-    </w:p>
-    <w:p>
-      <w:pPr>
-        <w:pStyle w:val="Listenabsatz"/>
-      </w:pPr>
-    </w:p>
-    <w:p>
-      <w:pPr>
-        <w:pStyle w:val="Listenabsatz"/>
-      </w:pPr>
-    </w:p>
-    <w:p>
-      <w:pPr>
-        <w:pStyle w:val="Listenabsatz"/>
-      </w:pPr>
-      <w:r>
-        <w:t>______________________________________________________________________</w:t>
-      </w:r>
-    </w:p>
-    <w:p>
-      <w:pPr>
-        <w:pStyle w:val="Listenabsatz"/>
-      </w:pPr>
-    </w:p>
-    <w:p>
-      <w:pPr>
-        <w:pStyle w:val="Listenabsatz"/>
-      </w:pPr>
-      <w:r>
-        <w:t>______________________________________________________________________</w:t>
-      </w:r>
-    </w:p>
-    <w:p>
-      <w:pPr>
-        <w:pStyle w:val="Listenabsatz"/>
+        <w:pStyle w:val="ListParagraph"/>
+      </w:pPr>
+    </w:p>
+    <w:p>
+      <w:pPr>
+        <w:pStyle w:val="ListParagraph"/>
         <w:numPr>
           <w:ilvl w:val="0"/>
           <w:numId w:val="1"/>
         </w:numPr>
       </w:pPr>
       <w:r>
-        <w:lastRenderedPageBreak/>
-        <w:t>Look at the files th</w:t>
-      </w:r>
-      <w:bookmarkStart w:id="0" w:name="_GoBack"/>
-      <w:bookmarkEnd w:id="0"/>
-      <w:r>
-        <w:t>at have “nightover20” in their names. What has the strongest influence on the values: time, scenario, or ensemble percentile? What did you expect?</w:t>
-      </w:r>
-    </w:p>
-    <w:p>
-      <w:pPr>
-        <w:pStyle w:val="Listenabsatz"/>
-      </w:pPr>
-    </w:p>
-    <w:p>
-      <w:pPr>
-        <w:pStyle w:val="Listenabsatz"/>
-      </w:pPr>
-      <w:r>
-        <w:t>______________________________________________________________________</w:t>
-      </w:r>
-    </w:p>
-    <w:p>
-      <w:pPr>
-        <w:pStyle w:val="Listenabsatz"/>
-      </w:pPr>
-    </w:p>
-    <w:p>
-      <w:pPr>
-        <w:pStyle w:val="Listenabsatz"/>
-      </w:pPr>
-      <w:r>
-        <w:t>______________________________________________________________________</w:t>
-      </w:r>
-    </w:p>
-    <w:p>
-      <w:pPr>
-        <w:pStyle w:val="Listenabsatz"/>
-      </w:pPr>
-    </w:p>
-    <w:p>
-      <w:pPr>
-        <w:pStyle w:val="Listenabsatz"/>
-      </w:pPr>
-      <w:r>
-        <w:t>______________________________________________________________________</w:t>
-      </w:r>
-    </w:p>
-    <w:p>
-      <w:pPr>
-        <w:pStyle w:val="Listenabsatz"/>
-      </w:pPr>
-    </w:p>
-    <w:p>
-      <w:pPr>
-        <w:pStyle w:val="Listenabsatz"/>
-      </w:pPr>
-      <w:r>
-        <w:t>______________________________________________________________________</w:t>
-      </w:r>
-    </w:p>
-    <w:p>
-      <w:pPr>
-        <w:pStyle w:val="Listenabsatz"/>
-      </w:pPr>
-    </w:p>
-    <w:p>
-      <w:pPr>
-        <w:pStyle w:val="Listenabsatz"/>
-      </w:pPr>
-      <w:r>
-        <w:t>______________________________________________________________________</w:t>
-      </w:r>
-    </w:p>
-    <w:p>
-      <w:pPr>
-        <w:pStyle w:val="Listenabsatz"/>
-      </w:pPr>
-    </w:p>
-    <w:p>
-      <w:pPr>
-        <w:pStyle w:val="Listenabsatz"/>
-      </w:pPr>
-      <w:r>
-        <w:t>______________________________________________________________________</w:t>
-      </w:r>
-    </w:p>
-    <w:p>
-      <w:pPr>
-        <w:pStyle w:val="Listenabsatz"/>
-      </w:pPr>
-    </w:p>
-    <w:p>
-      <w:pPr>
-        <w:pStyle w:val="Listenabsatz"/>
-      </w:pPr>
-      <w:r>
-        <w:t>______________________________________________________________________</w:t>
-      </w:r>
-    </w:p>
-    <w:p>
-      <w:pPr>
-        <w:pStyle w:val="Listenabsatz"/>
+        <w:t>Look at the files that have “nightover20” in their names. What has the strongest influence on the values: time, scenario, or ensemble percentile? What did you expect?</w:t>
+      </w:r>
+    </w:p>
+    <w:p>
+      <w:pPr>
+        <w:pStyle w:val="ListParagraph"/>
+      </w:pPr>
+    </w:p>
+    <w:p>
+      <w:pPr>
+        <w:pStyle w:val="ListParagraph"/>
+      </w:pPr>
+      <w:r>
+        <w:t>I expected the climate scenario, current policy or gradual strengthening of current policy, to have the strongest influence of on the a</w:t>
+      </w:r>
+      <w:r>
+        <w:t>nnual number of nights in which the minimum temperature does not drop below 28 °C</w:t>
+      </w:r>
+      <w:r>
+        <w:t>.</w:t>
+      </w:r>
+      <w:r>
+        <w:t xml:space="preserve"> This expectation was affirmed following scatterplots for each variable (time, scenario, and ensemble percentile. </w:t>
+      </w:r>
+    </w:p>
+    <w:p>
+      <w:pPr>
+        <w:pStyle w:val="ListParagraph"/>
+      </w:pPr>
+    </w:p>
+    <w:p>
+      <w:pPr>
+        <w:pStyle w:val="ListParagraph"/>
       </w:pPr>
     </w:p>
     <w:p/>
@@ -455,7 +486,7 @@
 </file>
 
 <file path=word/numbering.xml><?xml version="1.0" encoding="utf-8"?>
-<w:numbering xmlns:wpc="http://schemas.microsoft.com/office/word/2010/wordprocessingCanvas" xmlns:cx="http://schemas.microsoft.com/office/drawing/2014/chartex" xmlns:cx1="http://schemas.microsoft.com/office/drawing/2015/9/8/chartex" xmlns:cx2="http://schemas.microsoft.com/office/drawing/2015/10/21/chartex" xmlns:cx3="http://schemas.microsoft.com/office/drawing/2016/5/9/chartex" xmlns:cx4="http://schemas.microsoft.com/office/drawing/2016/5/10/chartex" xmlns:cx5="http://schemas.microsoft.com/office/drawing/2016/5/11/chartex" xmlns:cx6="http://schemas.microsoft.com/office/drawing/2016/5/12/chartex" xmlns:cx7="http://schemas.microsoft.com/office/drawing/2016/5/13/chartex" xmlns:cx8="http://schemas.microsoft.com/office/drawing/2016/5/14/chartex" xmlns:mc="http://schemas.openxmlformats.org/markup-compatibility/2006" xmlns:aink="http://schemas.microsoft.com/office/drawing/2016/ink" xmlns:am3d="http://schemas.microsoft.com/office/drawing/2017/model3d" xmlns:o="urn:schemas-microsoft-com:office:office" xmlns:r="http://schemas.openxmlformats.org/officeDocument/2006/relationships" xmlns:m="http://schemas.openxmlformats.org/officeDocument/2006/math" xmlns:v="urn:schemas-microsoft-com:vml" xmlns:wp14="http://schemas.microsoft.com/office/word/2010/wordprocessingDrawing" xmlns:wp="http://schemas.openxmlformats.org/drawingml/2006/wordprocessingDrawing" xmlns:w10="urn:schemas-microsoft-com:office:word" xmlns:w="http://schemas.openxmlformats.org/wordprocessingml/2006/main" xmlns:w14="http://schemas.microsoft.com/office/word/2010/wordml" xmlns:w15="http://schemas.microsoft.com/office/word/2012/wordml" xmlns:w16cid="http://schemas.microsoft.com/office/word/2016/wordml/cid" xmlns:w16se="http://schemas.microsoft.com/office/word/2015/wordml/symex" xmlns:wpg="http://schemas.microsoft.com/office/word/2010/wordprocessingGroup" xmlns:wpi="http://schemas.microsoft.com/office/word/2010/wordprocessingInk" xmlns:wne="http://schemas.microsoft.com/office/word/2006/wordml" xmlns:wps="http://schemas.microsoft.com/office/word/2010/wordprocessingShape" mc:Ignorable="w14 w15 w16se w16cid wp14">
+<w:numbering xmlns:wpc="http://schemas.microsoft.com/office/word/2010/wordprocessingCanvas" xmlns:cx="http://schemas.microsoft.com/office/drawing/2014/chartex" xmlns:cx1="http://schemas.microsoft.com/office/drawing/2015/9/8/chartex" xmlns:cx2="http://schemas.microsoft.com/office/drawing/2015/10/21/chartex" xmlns:cx3="http://schemas.microsoft.com/office/drawing/2016/5/9/chartex" xmlns:cx4="http://schemas.microsoft.com/office/drawing/2016/5/10/chartex" xmlns:cx5="http://schemas.microsoft.com/office/drawing/2016/5/11/chartex" xmlns:cx6="http://schemas.microsoft.com/office/drawing/2016/5/12/chartex" xmlns:cx7="http://schemas.microsoft.com/office/drawing/2016/5/13/chartex" xmlns:cx8="http://schemas.microsoft.com/office/drawing/2016/5/14/chartex" xmlns:mc="http://schemas.openxmlformats.org/markup-compatibility/2006" xmlns:aink="http://schemas.microsoft.com/office/drawing/2016/ink" xmlns:am3d="http://schemas.microsoft.com/office/drawing/2017/model3d" xmlns:o="urn:schemas-microsoft-com:office:office" xmlns:oel="http://schemas.microsoft.com/office/2019/extlst" xmlns:r="http://schemas.openxmlformats.org/officeDocument/2006/relationships" xmlns:m="http://schemas.openxmlformats.org/officeDocument/2006/math" xmlns:v="urn:schemas-microsoft-com:vml" xmlns:wp14="http://schemas.microsoft.com/office/word/2010/wordprocessingDrawing" xmlns:wp="http://schemas.openxmlformats.org/drawingml/2006/wordprocessingDrawing" xmlns:w10="urn:schemas-microsoft-com:office:word" xmlns:w="http://schemas.openxmlformats.org/wordprocessingml/2006/main" xmlns:w14="http://schemas.microsoft.com/office/word/2010/wordml" xmlns:w15="http://schemas.microsoft.com/office/word/2012/wordml" xmlns:w16cex="http://schemas.microsoft.com/office/word/2018/wordml/cex" xmlns:w16cid="http://schemas.microsoft.com/office/word/2016/wordml/cid" xmlns:w16="http://schemas.microsoft.com/office/word/2018/wordml" xmlns:w16du="http://schemas.microsoft.com/office/word/2023/wordml/word16du" xmlns:w16sdtdh="http://schemas.microsoft.com/office/word/2020/wordml/sdtdatahash" xmlns:w16sdtfl="http://schemas.microsoft.com/office/word/2024/wordml/sdtformatlock" xmlns:w16se="http://schemas.microsoft.com/office/word/2015/wordml/symex" xmlns:wpg="http://schemas.microsoft.com/office/word/2010/wordprocessingGroup" xmlns:wpi="http://schemas.microsoft.com/office/word/2010/wordprocessingInk" xmlns:wne="http://schemas.microsoft.com/office/word/2006/wordml" xmlns:wps="http://schemas.microsoft.com/office/word/2010/wordprocessingShape" mc:Ignorable="w14 w15 w16se w16cid w16 w16cex w16sdtdh w16sdtfl w16du wp14">
   <w:abstractNum w:abstractNumId="0" w15:restartNumberingAfterBreak="0">
     <w:nsid w:val="1F4C62AD"/>
     <w:multiLevelType w:val="hybridMultilevel"/>
@@ -633,17 +664,17 @@
       </w:pPr>
     </w:lvl>
   </w:abstractNum>
-  <w:num w:numId="1">
+  <w:num w:numId="1" w16cid:durableId="1168716575">
     <w:abstractNumId w:val="1"/>
   </w:num>
-  <w:num w:numId="2">
+  <w:num w:numId="2" w16cid:durableId="1461846821">
     <w:abstractNumId w:val="0"/>
   </w:num>
 </w:numbering>
 </file>
 
 <file path=word/styles.xml><?xml version="1.0" encoding="utf-8"?>
-<w:styles xmlns:mc="http://schemas.openxmlformats.org/markup-compatibility/2006" xmlns:r="http://schemas.openxmlformats.org/officeDocument/2006/relationships" xmlns:w="http://schemas.openxmlformats.org/wordprocessingml/2006/main" xmlns:w14="http://schemas.microsoft.com/office/word/2010/wordml" xmlns:w15="http://schemas.microsoft.com/office/word/2012/wordml" xmlns:w16cid="http://schemas.microsoft.com/office/word/2016/wordml/cid" xmlns:w16se="http://schemas.microsoft.com/office/word/2015/wordml/symex" mc:Ignorable="w14 w15 w16se w16cid">
+<w:styles xmlns:mc="http://schemas.openxmlformats.org/markup-compatibility/2006" xmlns:r="http://schemas.openxmlformats.org/officeDocument/2006/relationships" xmlns:w="http://schemas.openxmlformats.org/wordprocessingml/2006/main" xmlns:w14="http://schemas.microsoft.com/office/word/2010/wordml" xmlns:w15="http://schemas.microsoft.com/office/word/2012/wordml" xmlns:w16cex="http://schemas.microsoft.com/office/word/2018/wordml/cex" xmlns:w16cid="http://schemas.microsoft.com/office/word/2016/wordml/cid" xmlns:w16="http://schemas.microsoft.com/office/word/2018/wordml" xmlns:w16du="http://schemas.microsoft.com/office/word/2023/wordml/word16du" xmlns:w16sdtdh="http://schemas.microsoft.com/office/word/2020/wordml/sdtdatahash" xmlns:w16sdtfl="http://schemas.microsoft.com/office/word/2024/wordml/sdtformatlock" xmlns:w16se="http://schemas.microsoft.com/office/word/2015/wordml/symex" mc:Ignorable="w14 w15 w16se w16cid w16 w16cex w16sdtdh w16sdtfl w16du">
   <w:docDefaults>
     <w:rPrDefault>
       <w:rPr>
@@ -659,7 +690,7 @@
       </w:pPr>
     </w:pPrDefault>
   </w:docDefaults>
-  <w:latentStyles w:defLockedState="0" w:defUIPriority="99" w:defSemiHidden="0" w:defUnhideWhenUsed="0" w:defQFormat="0" w:count="375">
+  <w:latentStyles w:defLockedState="0" w:defUIPriority="99" w:defSemiHidden="0" w:defUnhideWhenUsed="0" w:defQFormat="0" w:count="376">
     <w:lsdException w:name="Normal" w:uiPriority="0" w:qFormat="1"/>
     <w:lsdException w:name="heading 1" w:uiPriority="9" w:qFormat="1"/>
     <w:lsdException w:name="heading 2" w:semiHidden="1" w:uiPriority="9" w:unhideWhenUsed="1" w:qFormat="1"/>
@@ -1035,18 +1066,18 @@
     <w:lsdException w:name="Smart Hyperlink" w:semiHidden="1" w:unhideWhenUsed="1"/>
     <w:lsdException w:name="Hashtag" w:semiHidden="1" w:unhideWhenUsed="1"/>
     <w:lsdException w:name="Unresolved Mention" w:semiHidden="1" w:unhideWhenUsed="1"/>
+    <w:lsdException w:name="Smart Link" w:semiHidden="1" w:unhideWhenUsed="1"/>
   </w:latentStyles>
-  <w:style w:type="paragraph" w:default="1" w:styleId="Standard">
+  <w:style w:type="paragraph" w:default="1" w:styleId="Normal">
     <w:name w:val="Normal"/>
     <w:qFormat/>
   </w:style>
-  <w:style w:type="character" w:default="1" w:styleId="Absatz-Standardschriftart">
+  <w:style w:type="character" w:default="1" w:styleId="DefaultParagraphFont">
     <w:name w:val="Default Paragraph Font"/>
     <w:uiPriority w:val="1"/>
-    <w:semiHidden/>
     <w:unhideWhenUsed/>
   </w:style>
-  <w:style w:type="table" w:default="1" w:styleId="NormaleTabelle">
+  <w:style w:type="table" w:default="1" w:styleId="TableNormal">
     <w:name w:val="Normal Table"/>
     <w:uiPriority w:val="99"/>
     <w:semiHidden/>
@@ -1061,15 +1092,15 @@
       </w:tblCellMar>
     </w:tblPr>
   </w:style>
-  <w:style w:type="numbering" w:default="1" w:styleId="KeineListe">
+  <w:style w:type="numbering" w:default="1" w:styleId="NoList">
     <w:name w:val="No List"/>
     <w:uiPriority w:val="99"/>
     <w:semiHidden/>
     <w:unhideWhenUsed/>
   </w:style>
-  <w:style w:type="paragraph" w:styleId="Listenabsatz">
+  <w:style w:type="paragraph" w:styleId="ListParagraph">
     <w:name w:val="List Paragraph"/>
-    <w:basedOn w:val="Standard"/>
+    <w:basedOn w:val="Normal"/>
     <w:uiPriority w:val="34"/>
     <w:qFormat/>
     <w:rsid w:val="00E658FD"/>
@@ -1080,7 +1111,7 @@
   </w:style>
   <w:style w:type="character" w:styleId="Hyperlink">
     <w:name w:val="Hyperlink"/>
-    <w:basedOn w:val="Absatz-Standardschriftart"/>
+    <w:basedOn w:val="DefaultParagraphFont"/>
     <w:uiPriority w:val="99"/>
     <w:unhideWhenUsed/>
     <w:rsid w:val="00356104"/>
@@ -1089,9 +1120,9 @@
       <w:u w:val="single"/>
     </w:rPr>
   </w:style>
-  <w:style w:type="character" w:styleId="NichtaufgelsteErwhnung">
+  <w:style w:type="character" w:styleId="UnresolvedMention">
     <w:name w:val="Unresolved Mention"/>
-    <w:basedOn w:val="Absatz-Standardschriftart"/>
+    <w:basedOn w:val="DefaultParagraphFont"/>
     <w:uiPriority w:val="99"/>
     <w:semiHidden/>
     <w:unhideWhenUsed/>
@@ -1099,6 +1130,36 @@
     <w:rPr>
       <w:color w:val="605E5C"/>
       <w:shd w:val="clear" w:color="auto" w:fill="E1DFDD"/>
+    </w:rPr>
+  </w:style>
+  <w:style w:type="paragraph" w:styleId="HTMLPreformatted">
+    <w:name w:val="HTML Preformatted"/>
+    <w:basedOn w:val="Normal"/>
+    <w:link w:val="HTMLPreformattedChar"/>
+    <w:uiPriority w:val="99"/>
+    <w:semiHidden/>
+    <w:unhideWhenUsed/>
+    <w:rsid w:val="00A61D5F"/>
+    <w:pPr>
+      <w:spacing w:after="0" w:line="240" w:lineRule="auto"/>
+    </w:pPr>
+    <w:rPr>
+      <w:rFonts w:ascii="Consolas" w:hAnsi="Consolas"/>
+      <w:sz w:val="20"/>
+      <w:szCs w:val="20"/>
+    </w:rPr>
+  </w:style>
+  <w:style w:type="character" w:customStyle="1" w:styleId="HTMLPreformattedChar">
+    <w:name w:val="HTML Preformatted Char"/>
+    <w:basedOn w:val="DefaultParagraphFont"/>
+    <w:link w:val="HTMLPreformatted"/>
+    <w:uiPriority w:val="99"/>
+    <w:semiHidden/>
+    <w:rsid w:val="00A61D5F"/>
+    <w:rPr>
+      <w:rFonts w:ascii="Consolas" w:hAnsi="Consolas"/>
+      <w:sz w:val="20"/>
+      <w:szCs w:val="20"/>
     </w:rPr>
   </w:style>
 </w:styles>

</xml_diff>